<commit_message>
vesc control w/ arduino and laptop/vesc comms
</commit_message>
<xml_diff>
--- a/Journals/Report_2_2__2_9.docx
+++ b/Journals/Report_2_2__2_9.docx
@@ -136,6 +136,7 @@
       <w:r>
         <w:rPr>
           <w:rFonts w:ascii="Times New Roman" w:eastAsia="Times New Roman" w:hAnsi="Times New Roman" w:cs="Times New Roman"/>
+          <w:noProof/>
           <w:sz w:val="24"/>
           <w:szCs w:val="24"/>
         </w:rPr>
@@ -400,15 +401,47 @@
           <w:sz w:val="24"/>
           <w:szCs w:val="24"/>
         </w:rPr>
-        <w:t xml:space="preserve">, which is a fiducial marker. Given a calibrated camera (e.g. known focal length, image center, distortion coefficients), which I have, </w:t>
-      </w:r>
-      <w:r>
-        <w:rPr>
-          <w:rFonts w:ascii="Times New Roman" w:eastAsia="Times New Roman" w:hAnsi="Times New Roman" w:cs="Times New Roman"/>
-          <w:sz w:val="24"/>
-          <w:szCs w:val="24"/>
-        </w:rPr>
-        <w:t xml:space="preserve">there is code online to calculate the pose of an </w:t>
+        <w:t>, which is a fiducial marker. Given a calibrated camera (e.g. known focal length, image center, distortion coefficients), which I</w:t>
+      </w:r>
+      <w:r>
+        <w:rPr>
+          <w:rFonts w:ascii="Times New Roman" w:eastAsia="Times New Roman" w:hAnsi="Times New Roman" w:cs="Times New Roman"/>
+          <w:sz w:val="24"/>
+          <w:szCs w:val="24"/>
+        </w:rPr>
+        <w:t xml:space="preserve"> do</w:t>
+      </w:r>
+      <w:r>
+        <w:rPr>
+          <w:rFonts w:ascii="Times New Roman" w:eastAsia="Times New Roman" w:hAnsi="Times New Roman" w:cs="Times New Roman"/>
+          <w:sz w:val="24"/>
+          <w:szCs w:val="24"/>
+        </w:rPr>
+        <w:t xml:space="preserve"> have, </w:t>
+      </w:r>
+      <w:r>
+        <w:rPr>
+          <w:rFonts w:ascii="Times New Roman" w:eastAsia="Times New Roman" w:hAnsi="Times New Roman" w:cs="Times New Roman"/>
+          <w:sz w:val="24"/>
+          <w:szCs w:val="24"/>
+        </w:rPr>
+        <w:t xml:space="preserve">there is </w:t>
+      </w:r>
+      <w:r>
+        <w:rPr>
+          <w:rFonts w:ascii="Times New Roman" w:eastAsia="Times New Roman" w:hAnsi="Times New Roman" w:cs="Times New Roman"/>
+          <w:sz w:val="24"/>
+          <w:szCs w:val="24"/>
+        </w:rPr>
+        <w:t xml:space="preserve">readily available </w:t>
+      </w:r>
+      <w:r>
+        <w:rPr>
+          <w:rFonts w:ascii="Times New Roman" w:eastAsia="Times New Roman" w:hAnsi="Times New Roman" w:cs="Times New Roman"/>
+          <w:sz w:val="24"/>
+          <w:szCs w:val="24"/>
+        </w:rPr>
+        <w:t xml:space="preserve">code to calculate the pose of an </w:t>
       </w:r>
       <w:proofErr w:type="spellStart"/>
       <w:r>
@@ -426,7 +459,25 @@
           <w:sz w:val="24"/>
           <w:szCs w:val="24"/>
         </w:rPr>
-        <w:t xml:space="preserve"> relative to the camera. Thus, if I establish a set position for the AprilTag, I will know the pose of the camera. I can </w:t>
+        <w:t xml:space="preserve"> relative to the camera. Thus, if I establish a set position for the </w:t>
+      </w:r>
+      <w:proofErr w:type="spellStart"/>
+      <w:r>
+        <w:rPr>
+          <w:rFonts w:ascii="Times New Roman" w:eastAsia="Times New Roman" w:hAnsi="Times New Roman" w:cs="Times New Roman"/>
+          <w:sz w:val="24"/>
+          <w:szCs w:val="24"/>
+        </w:rPr>
+        <w:t>AprilTag</w:t>
+      </w:r>
+      <w:proofErr w:type="spellEnd"/>
+      <w:r>
+        <w:rPr>
+          <w:rFonts w:ascii="Times New Roman" w:eastAsia="Times New Roman" w:hAnsi="Times New Roman" w:cs="Times New Roman"/>
+          <w:sz w:val="24"/>
+          <w:szCs w:val="24"/>
+        </w:rPr>
+        <w:t xml:space="preserve">, I will know the pose of </w:t>
       </w:r>
       <w:r>
         <w:rPr>
@@ -435,7 +486,7 @@
           <w:szCs w:val="24"/>
         </w:rPr>
         <w:lastRenderedPageBreak/>
-        <w:t xml:space="preserve">use an </w:t>
+        <w:t xml:space="preserve">the camera. I can use an </w:t>
       </w:r>
       <w:proofErr w:type="spellStart"/>
       <w:r>
@@ -541,15 +592,81 @@
           <w:szCs w:val="24"/>
         </w:rPr>
       </w:pPr>
+      <w:r>
+        <w:rPr>
+          <w:rFonts w:ascii="Times New Roman" w:eastAsia="Times New Roman" w:hAnsi="Times New Roman" w:cs="Times New Roman"/>
+          <w:sz w:val="24"/>
+          <w:szCs w:val="24"/>
+        </w:rPr>
+        <w:t>During 8</w:t>
+      </w:r>
+      <w:r>
+        <w:rPr>
+          <w:rFonts w:ascii="Times New Roman" w:eastAsia="Times New Roman" w:hAnsi="Times New Roman" w:cs="Times New Roman"/>
+          <w:sz w:val="24"/>
+          <w:szCs w:val="24"/>
+          <w:vertAlign w:val="superscript"/>
+        </w:rPr>
+        <w:t>th</w:t>
+      </w:r>
+      <w:r>
+        <w:rPr>
+          <w:rFonts w:ascii="Times New Roman" w:eastAsia="Times New Roman" w:hAnsi="Times New Roman" w:cs="Times New Roman"/>
+          <w:sz w:val="24"/>
+          <w:szCs w:val="24"/>
+        </w:rPr>
+        <w:t xml:space="preserve"> period, </w:t>
+      </w:r>
+      <w:r>
+        <w:rPr>
+          <w:rFonts w:ascii="Times New Roman" w:eastAsia="Times New Roman" w:hAnsi="Times New Roman" w:cs="Times New Roman"/>
+          <w:sz w:val="24"/>
+          <w:szCs w:val="24"/>
+        </w:rPr>
+        <w:t xml:space="preserve">we shifted back the camera mount because the cables coming from the camera were interfering with the spinning of the LiDAR sensor. </w:t>
+      </w:r>
     </w:p>
     <w:p>
       <w:pPr>
         <w:rPr>
           <w:rFonts w:ascii="Times New Roman" w:eastAsia="Times New Roman" w:hAnsi="Times New Roman" w:cs="Times New Roman"/>
-          <w:sz w:val="24"/>
-          <w:szCs w:val="24"/>
-        </w:rPr>
-      </w:pPr>
+          <w:b/>
+          <w:bCs/>
+          <w:sz w:val="24"/>
+          <w:szCs w:val="24"/>
+        </w:rPr>
+      </w:pPr>
+      <w:r>
+        <w:rPr>
+          <w:rFonts w:ascii="Times New Roman" w:eastAsia="Times New Roman" w:hAnsi="Times New Roman" w:cs="Times New Roman"/>
+          <w:b/>
+          <w:bCs/>
+          <w:sz w:val="24"/>
+          <w:szCs w:val="24"/>
+        </w:rPr>
+        <w:t>Monday, February 5</w:t>
+      </w:r>
+      <w:r>
+        <w:rPr>
+          <w:rFonts w:ascii="Times New Roman" w:eastAsia="Times New Roman" w:hAnsi="Times New Roman" w:cs="Times New Roman"/>
+          <w:b/>
+          <w:bCs/>
+          <w:sz w:val="24"/>
+          <w:szCs w:val="24"/>
+          <w:vertAlign w:val="superscript"/>
+        </w:rPr>
+        <w:t>th</w:t>
+      </w:r>
+      <w:r>
+        <w:rPr>
+          <w:rFonts w:ascii="Times New Roman" w:eastAsia="Times New Roman" w:hAnsi="Times New Roman" w:cs="Times New Roman"/>
+          <w:b/>
+          <w:bCs/>
+          <w:sz w:val="24"/>
+          <w:szCs w:val="24"/>
+        </w:rPr>
+        <w:t>, 2024</w:t>
+      </w:r>
     </w:p>
     <w:p>
       <w:pPr>
@@ -559,10 +676,907 @@
           <w:szCs w:val="24"/>
         </w:rPr>
       </w:pPr>
+      <w:r>
+        <w:rPr>
+          <w:rFonts w:ascii="Times New Roman" w:eastAsia="Times New Roman" w:hAnsi="Times New Roman" w:cs="Times New Roman"/>
+          <w:sz w:val="24"/>
+          <w:szCs w:val="24"/>
+        </w:rPr>
+        <w:t xml:space="preserve">I continued to consider the two problems above and how they will be solved. </w:t>
+      </w:r>
+      <w:r>
+        <w:rPr>
+          <w:rFonts w:ascii="Times New Roman" w:eastAsia="Times New Roman" w:hAnsi="Times New Roman" w:cs="Times New Roman"/>
+          <w:sz w:val="24"/>
+          <w:szCs w:val="24"/>
+        </w:rPr>
+        <w:t xml:space="preserve">In particular, I was looking into how I could use </w:t>
+      </w:r>
+      <w:proofErr w:type="spellStart"/>
+      <w:r>
+        <w:rPr>
+          <w:rFonts w:ascii="Times New Roman" w:eastAsia="Times New Roman" w:hAnsi="Times New Roman" w:cs="Times New Roman"/>
+          <w:sz w:val="24"/>
+          <w:szCs w:val="24"/>
+        </w:rPr>
+        <w:t>AprilTags</w:t>
+      </w:r>
+      <w:proofErr w:type="spellEnd"/>
+      <w:r>
+        <w:rPr>
+          <w:rFonts w:ascii="Times New Roman" w:eastAsia="Times New Roman" w:hAnsi="Times New Roman" w:cs="Times New Roman"/>
+          <w:sz w:val="24"/>
+          <w:szCs w:val="24"/>
+        </w:rPr>
+        <w:t xml:space="preserve"> to give the car an estimate of its position. </w:t>
+      </w:r>
+    </w:p>
+    <w:p>
+      <w:pPr>
+        <w:rPr>
+          <w:rFonts w:ascii="Times New Roman" w:eastAsia="Times New Roman" w:hAnsi="Times New Roman" w:cs="Times New Roman"/>
+          <w:sz w:val="24"/>
+          <w:szCs w:val="24"/>
+        </w:rPr>
+      </w:pPr>
+      <w:r>
+        <w:rPr>
+          <w:rFonts w:ascii="Times New Roman" w:eastAsia="Times New Roman" w:hAnsi="Times New Roman" w:cs="Times New Roman"/>
+          <w:sz w:val="24"/>
+          <w:szCs w:val="24"/>
+        </w:rPr>
+        <w:t xml:space="preserve">The </w:t>
+      </w:r>
+      <w:proofErr w:type="spellStart"/>
+      <w:r>
+        <w:rPr>
+          <w:rFonts w:ascii="Times New Roman" w:eastAsia="Times New Roman" w:hAnsi="Times New Roman" w:cs="Times New Roman"/>
+          <w:sz w:val="24"/>
+          <w:szCs w:val="24"/>
+        </w:rPr>
+        <w:t>AprilTag</w:t>
+      </w:r>
+      <w:proofErr w:type="spellEnd"/>
+      <w:r>
+        <w:rPr>
+          <w:rFonts w:ascii="Times New Roman" w:eastAsia="Times New Roman" w:hAnsi="Times New Roman" w:cs="Times New Roman"/>
+          <w:sz w:val="24"/>
+          <w:szCs w:val="24"/>
+        </w:rPr>
+        <w:t xml:space="preserve"> library (</w:t>
+      </w:r>
+      <w:hyperlink r:id="rId8" w:history="1">
+        <w:r>
+          <w:rPr>
+            <w:rStyle w:val="Hyperlink"/>
+            <w:rFonts w:ascii="Times New Roman" w:eastAsia="Times New Roman" w:hAnsi="Times New Roman" w:cs="Times New Roman"/>
+            <w:sz w:val="24"/>
+            <w:szCs w:val="24"/>
+          </w:rPr>
+          <w:t>https://april.eecs.umich.edu/software/apriltag</w:t>
+        </w:r>
+      </w:hyperlink>
+      <w:r>
+        <w:rPr>
+          <w:rFonts w:ascii="Times New Roman" w:eastAsia="Times New Roman" w:hAnsi="Times New Roman" w:cs="Times New Roman"/>
+          <w:sz w:val="24"/>
+          <w:szCs w:val="24"/>
+        </w:rPr>
+        <w:t xml:space="preserve">) provides a camera to tag transformation matrix when it detects a tag. </w:t>
+      </w:r>
+      <w:r>
+        <w:rPr>
+          <w:rFonts w:ascii="Times New Roman" w:eastAsia="Times New Roman" w:hAnsi="Times New Roman" w:cs="Times New Roman"/>
+          <w:sz w:val="24"/>
+          <w:szCs w:val="24"/>
+        </w:rPr>
+        <w:t xml:space="preserve">However, my goal is to know where the car is absolutely, instead of relative to a tag, since there would be multiple tags in strategic locations around the track. </w:t>
+      </w:r>
+    </w:p>
+    <w:p>
+      <w:pPr>
+        <w:rPr>
+          <w:rFonts w:ascii="Times New Roman" w:eastAsia="Times New Roman" w:hAnsi="Times New Roman" w:cs="Times New Roman"/>
+          <w:sz w:val="24"/>
+          <w:szCs w:val="24"/>
+        </w:rPr>
+      </w:pPr>
+      <w:r>
+        <w:rPr>
+          <w:rFonts w:ascii="Times New Roman" w:eastAsia="Times New Roman" w:hAnsi="Times New Roman" w:cs="Times New Roman"/>
+          <w:sz w:val="24"/>
+          <w:szCs w:val="24"/>
+        </w:rPr>
+        <w:t>To find the position of the car absolutely, I can construct a tag-to-world transformation, and then multiply the two transformations to get the camera-to-world transformation</w:t>
+      </w:r>
+      <w:r>
+        <w:rPr>
+          <w:rFonts w:ascii="Times New Roman" w:eastAsia="Times New Roman" w:hAnsi="Times New Roman" w:cs="Times New Roman"/>
+          <w:sz w:val="24"/>
+          <w:szCs w:val="24"/>
+        </w:rPr>
+        <w:t xml:space="preserve">. I tried a basic example of this on paper and the math does check out. </w:t>
+      </w:r>
+    </w:p>
+    <w:p>
+      <w:pPr>
+        <w:rPr>
+          <w:rFonts w:ascii="Times New Roman" w:eastAsia="Times New Roman" w:hAnsi="Times New Roman" w:cs="Times New Roman"/>
+          <w:sz w:val="24"/>
+          <w:szCs w:val="24"/>
+        </w:rPr>
+      </w:pPr>
+      <w:r>
+        <w:rPr>
+          <w:rFonts w:ascii="Times New Roman" w:eastAsia="Times New Roman" w:hAnsi="Times New Roman" w:cs="Times New Roman"/>
+          <w:sz w:val="24"/>
+          <w:szCs w:val="24"/>
+        </w:rPr>
+        <w:t xml:space="preserve">I then </w:t>
+      </w:r>
+      <w:r>
+        <w:rPr>
+          <w:rFonts w:ascii="Times New Roman" w:eastAsia="Times New Roman" w:hAnsi="Times New Roman" w:cs="Times New Roman"/>
+          <w:sz w:val="24"/>
+          <w:szCs w:val="24"/>
+        </w:rPr>
+        <w:t xml:space="preserve">started constructing the </w:t>
+      </w:r>
+      <w:r>
+        <w:rPr>
+          <w:rFonts w:ascii="Times New Roman" w:eastAsia="Times New Roman" w:hAnsi="Times New Roman" w:cs="Times New Roman"/>
+          <w:sz w:val="24"/>
+          <w:szCs w:val="24"/>
+        </w:rPr>
+        <w:t xml:space="preserve">OpenAI gym environment for the real car, defining the action space and instantiating the parts I would need (motor controller, lidar, camera, </w:t>
+      </w:r>
+      <w:r>
+        <w:rPr>
+          <w:rFonts w:ascii="Times New Roman" w:eastAsia="Times New Roman" w:hAnsi="Times New Roman" w:cs="Times New Roman"/>
+          <w:sz w:val="24"/>
+          <w:szCs w:val="24"/>
+        </w:rPr>
+        <w:t xml:space="preserve">web controller). </w:t>
+      </w:r>
+      <w:r>
+        <w:rPr>
+          <w:rFonts w:ascii="Times New Roman" w:eastAsia="Times New Roman" w:hAnsi="Times New Roman" w:cs="Times New Roman"/>
+          <w:sz w:val="24"/>
+          <w:szCs w:val="24"/>
+        </w:rPr>
+        <w:t xml:space="preserve"> </w:t>
+      </w:r>
+    </w:p>
+    <w:p>
+      <w:pPr>
+        <w:rPr>
+          <w:rFonts w:ascii="Times New Roman" w:eastAsia="Times New Roman" w:hAnsi="Times New Roman" w:cs="Times New Roman"/>
+          <w:b/>
+          <w:bCs/>
+          <w:sz w:val="24"/>
+          <w:szCs w:val="24"/>
+        </w:rPr>
+      </w:pPr>
+      <w:r>
+        <w:rPr>
+          <w:rFonts w:ascii="Times New Roman" w:eastAsia="Times New Roman" w:hAnsi="Times New Roman" w:cs="Times New Roman"/>
+          <w:b/>
+          <w:bCs/>
+          <w:sz w:val="24"/>
+          <w:szCs w:val="24"/>
+        </w:rPr>
+        <w:t>Wednesday, February 7</w:t>
+      </w:r>
+      <w:r>
+        <w:rPr>
+          <w:rFonts w:ascii="Times New Roman" w:eastAsia="Times New Roman" w:hAnsi="Times New Roman" w:cs="Times New Roman"/>
+          <w:b/>
+          <w:bCs/>
+          <w:sz w:val="24"/>
+          <w:szCs w:val="24"/>
+          <w:vertAlign w:val="superscript"/>
+        </w:rPr>
+        <w:t>th</w:t>
+      </w:r>
+      <w:r>
+        <w:rPr>
+          <w:rFonts w:ascii="Times New Roman" w:eastAsia="Times New Roman" w:hAnsi="Times New Roman" w:cs="Times New Roman"/>
+          <w:b/>
+          <w:bCs/>
+          <w:sz w:val="24"/>
+          <w:szCs w:val="24"/>
+        </w:rPr>
+        <w:t>, 2024</w:t>
+      </w:r>
+    </w:p>
+    <w:p>
+      <w:pPr>
+        <w:rPr>
+          <w:rFonts w:ascii="Times New Roman" w:eastAsia="Times New Roman" w:hAnsi="Times New Roman" w:cs="Times New Roman"/>
+          <w:sz w:val="24"/>
+          <w:szCs w:val="24"/>
+        </w:rPr>
+      </w:pPr>
+      <w:r>
+        <w:rPr>
+          <w:rFonts w:ascii="Times New Roman" w:eastAsia="Times New Roman" w:hAnsi="Times New Roman" w:cs="Times New Roman"/>
+          <w:sz w:val="24"/>
+          <w:szCs w:val="24"/>
+        </w:rPr>
+        <w:t>I finished a “first draft” of the Gym environment definition for the real car</w:t>
+      </w:r>
+      <w:r>
+        <w:rPr>
+          <w:rFonts w:ascii="Times New Roman" w:eastAsia="Times New Roman" w:hAnsi="Times New Roman" w:cs="Times New Roman"/>
+          <w:sz w:val="24"/>
+          <w:szCs w:val="24"/>
+        </w:rPr>
+        <w:t xml:space="preserve">, with most of the methods un-implemented, to see if it would run without errors. </w:t>
+      </w:r>
+      <w:r>
+        <w:rPr>
+          <w:rFonts w:ascii="Times New Roman" w:eastAsia="Times New Roman" w:hAnsi="Times New Roman" w:cs="Times New Roman"/>
+          <w:sz w:val="24"/>
+          <w:szCs w:val="24"/>
+        </w:rPr>
+        <w:t xml:space="preserve">After commenting out the motor control code, the code ran. Of course, it didn’t do much of anything since I haven’t defined the termination condition or reset functionality yet. </w:t>
+      </w:r>
+    </w:p>
+    <w:p>
+      <w:pPr>
+        <w:rPr>
+          <w:rFonts w:ascii="Times New Roman" w:eastAsia="Times New Roman" w:hAnsi="Times New Roman" w:cs="Times New Roman"/>
+          <w:sz w:val="24"/>
+          <w:szCs w:val="24"/>
+        </w:rPr>
+      </w:pPr>
+      <w:r>
+        <w:rPr>
+          <w:rFonts w:ascii="Times New Roman" w:eastAsia="Times New Roman" w:hAnsi="Times New Roman" w:cs="Times New Roman"/>
+          <w:sz w:val="24"/>
+          <w:szCs w:val="24"/>
+        </w:rPr>
+        <w:t>To implement the termination condition, I need to know if the car sees a line on the ground. To do this, I will first warp the image from the camera to a birds-eye view so that it’s easier to visualize the lines. The idea is essentially this:</w:t>
+      </w:r>
+    </w:p>
+    <w:p>
+      <w:pPr>
+        <w:rPr>
+          <w:rFonts w:ascii="Times New Roman" w:eastAsia="Times New Roman" w:hAnsi="Times New Roman" w:cs="Times New Roman"/>
+          <w:sz w:val="24"/>
+          <w:szCs w:val="24"/>
+        </w:rPr>
+      </w:pPr>
+      <w:r>
+        <w:rPr>
+          <w:noProof/>
+        </w:rPr>
+        <w:drawing>
+          <wp:inline distT="0" distB="0" distL="0" distR="0" wp14:anchorId="265A9DFB" wp14:editId="3FCCE7A4">
+            <wp:extent cx="5943600" cy="1965960"/>
+            <wp:effectExtent l="0" t="0" r="0" b="0"/>
+            <wp:docPr id="441178173" name="Picture 1" descr="A road with trees in the background&#10;&#10;Description automatically generated"/>
+            <wp:cNvGraphicFramePr>
+              <a:graphicFrameLocks xmlns:a="http://schemas.openxmlformats.org/drawingml/2006/main" noChangeAspect="1"/>
+            </wp:cNvGraphicFramePr>
+            <a:graphic xmlns:a="http://schemas.openxmlformats.org/drawingml/2006/main">
+              <a:graphicData uri="http://schemas.openxmlformats.org/drawingml/2006/picture">
+                <pic:pic xmlns:pic="http://schemas.openxmlformats.org/drawingml/2006/picture">
+                  <pic:nvPicPr>
+                    <pic:cNvPr id="441178173" name="Picture 1" descr="A road with trees in the background&#10;&#10;Description automatically generated"/>
+                    <pic:cNvPicPr/>
+                  </pic:nvPicPr>
+                  <pic:blipFill>
+                    <a:blip r:embed="rId9"/>
+                    <a:stretch>
+                      <a:fillRect/>
+                    </a:stretch>
+                  </pic:blipFill>
+                  <pic:spPr>
+                    <a:xfrm>
+                      <a:off x="0" y="0"/>
+                      <a:ext cx="5943600" cy="1965960"/>
+                    </a:xfrm>
+                    <a:prstGeom prst="rect">
+                      <a:avLst/>
+                    </a:prstGeom>
+                  </pic:spPr>
+                </pic:pic>
+              </a:graphicData>
+            </a:graphic>
+          </wp:inline>
+        </w:drawing>
+      </w:r>
+    </w:p>
+    <w:p>
+      <w:pPr>
+        <w:rPr>
+          <w:rFonts w:ascii="Times New Roman" w:eastAsia="Times New Roman" w:hAnsi="Times New Roman" w:cs="Times New Roman"/>
+          <w:sz w:val="24"/>
+          <w:szCs w:val="24"/>
+        </w:rPr>
+      </w:pPr>
+      <w:r>
+        <w:rPr>
+          <w:rFonts w:ascii="Times New Roman" w:eastAsia="Times New Roman" w:hAnsi="Times New Roman" w:cs="Times New Roman"/>
+          <w:sz w:val="24"/>
+          <w:szCs w:val="24"/>
+        </w:rPr>
+        <w:t xml:space="preserve">I tried implementing this on the </w:t>
+      </w:r>
+      <w:r>
+        <w:rPr>
+          <w:rFonts w:ascii="Times New Roman" w:eastAsia="Times New Roman" w:hAnsi="Times New Roman" w:cs="Times New Roman"/>
+          <w:sz w:val="24"/>
+          <w:szCs w:val="24"/>
+        </w:rPr>
+        <w:t>real</w:t>
+      </w:r>
+      <w:r>
+        <w:rPr>
+          <w:rFonts w:ascii="Times New Roman" w:eastAsia="Times New Roman" w:hAnsi="Times New Roman" w:cs="Times New Roman"/>
+          <w:sz w:val="24"/>
+          <w:szCs w:val="24"/>
+        </w:rPr>
+        <w:t xml:space="preserve"> </w:t>
+      </w:r>
+      <w:r>
+        <w:rPr>
+          <w:rFonts w:ascii="Times New Roman" w:eastAsia="Times New Roman" w:hAnsi="Times New Roman" w:cs="Times New Roman"/>
+          <w:sz w:val="24"/>
+          <w:szCs w:val="24"/>
+        </w:rPr>
+        <w:t xml:space="preserve">car using the </w:t>
+      </w:r>
+      <w:r>
+        <w:rPr>
+          <w:rFonts w:ascii="Times New Roman" w:eastAsia="Times New Roman" w:hAnsi="Times New Roman" w:cs="Times New Roman"/>
+          <w:sz w:val="24"/>
+          <w:szCs w:val="24"/>
+        </w:rPr>
+        <w:t xml:space="preserve">OpenCV functions </w:t>
+      </w:r>
+      <w:proofErr w:type="spellStart"/>
+      <w:r>
+        <w:rPr>
+          <w:rFonts w:ascii="Times New Roman" w:eastAsia="Times New Roman" w:hAnsi="Times New Roman" w:cs="Times New Roman"/>
+          <w:sz w:val="24"/>
+          <w:szCs w:val="24"/>
+        </w:rPr>
+        <w:t>getPerspectiveTransform</w:t>
+      </w:r>
+      <w:proofErr w:type="spellEnd"/>
+      <w:r>
+        <w:rPr>
+          <w:rFonts w:ascii="Times New Roman" w:eastAsia="Times New Roman" w:hAnsi="Times New Roman" w:cs="Times New Roman"/>
+          <w:sz w:val="24"/>
+          <w:szCs w:val="24"/>
+        </w:rPr>
+        <w:t xml:space="preserve">() and </w:t>
+      </w:r>
+      <w:proofErr w:type="spellStart"/>
+      <w:r>
+        <w:rPr>
+          <w:rFonts w:ascii="Times New Roman" w:eastAsia="Times New Roman" w:hAnsi="Times New Roman" w:cs="Times New Roman"/>
+          <w:sz w:val="24"/>
+          <w:szCs w:val="24"/>
+        </w:rPr>
+        <w:t>warpPerspective</w:t>
+      </w:r>
+      <w:proofErr w:type="spellEnd"/>
+      <w:r>
+        <w:rPr>
+          <w:rFonts w:ascii="Times New Roman" w:eastAsia="Times New Roman" w:hAnsi="Times New Roman" w:cs="Times New Roman"/>
+          <w:sz w:val="24"/>
+          <w:szCs w:val="24"/>
+        </w:rPr>
+        <w:t>(). However, the problem is the camera is not actually seeing much of the ground in the first place. Thus, the transform look something like this:</w:t>
+      </w:r>
+    </w:p>
+    <w:p>
+      <w:pPr>
+        <w:rPr>
+          <w:rFonts w:ascii="Times New Roman" w:eastAsia="Times New Roman" w:hAnsi="Times New Roman" w:cs="Times New Roman"/>
+          <w:sz w:val="24"/>
+          <w:szCs w:val="24"/>
+        </w:rPr>
+      </w:pPr>
+      <w:r>
+        <w:rPr>
+          <w:rFonts w:ascii="Times New Roman" w:eastAsia="Times New Roman" w:hAnsi="Times New Roman" w:cs="Times New Roman"/>
+          <w:noProof/>
+          <w:sz w:val="24"/>
+          <w:szCs w:val="24"/>
+        </w:rPr>
+        <w:drawing>
+          <wp:anchor distT="0" distB="0" distL="114300" distR="114300" simplePos="0" relativeHeight="251658240" behindDoc="1" locked="0" layoutInCell="1" allowOverlap="1" wp14:anchorId="2BFAE77F" wp14:editId="52B7C38A">
+            <wp:simplePos x="0" y="0"/>
+            <wp:positionH relativeFrom="column">
+              <wp:posOffset>3291840</wp:posOffset>
+            </wp:positionH>
+            <wp:positionV relativeFrom="paragraph">
+              <wp:posOffset>1905</wp:posOffset>
+            </wp:positionV>
+            <wp:extent cx="3071495" cy="2295525"/>
+            <wp:effectExtent l="0" t="0" r="0" b="9525"/>
+            <wp:wrapTight wrapText="bothSides">
+              <wp:wrapPolygon edited="0">
+                <wp:start x="0" y="0"/>
+                <wp:lineTo x="0" y="21510"/>
+                <wp:lineTo x="21435" y="21510"/>
+                <wp:lineTo x="21435" y="0"/>
+                <wp:lineTo x="0" y="0"/>
+              </wp:wrapPolygon>
+            </wp:wrapTight>
+            <wp:docPr id="1417167165" name="Picture 1"/>
+            <wp:cNvGraphicFramePr>
+              <a:graphicFrameLocks xmlns:a="http://schemas.openxmlformats.org/drawingml/2006/main" noChangeAspect="1"/>
+            </wp:cNvGraphicFramePr>
+            <a:graphic xmlns:a="http://schemas.openxmlformats.org/drawingml/2006/main">
+              <a:graphicData uri="http://schemas.openxmlformats.org/drawingml/2006/picture">
+                <pic:pic xmlns:pic="http://schemas.openxmlformats.org/drawingml/2006/picture">
+                  <pic:nvPicPr>
+                    <pic:cNvPr id="1417167165" name=""/>
+                    <pic:cNvPicPr/>
+                  </pic:nvPicPr>
+                  <pic:blipFill>
+                    <a:blip r:embed="rId10">
+                      <a:extLst>
+                        <a:ext uri="{28A0092B-C50C-407E-A947-70E740481C1C}">
+                          <a14:useLocalDpi xmlns:a14="http://schemas.microsoft.com/office/drawing/2010/main" val="0"/>
+                        </a:ext>
+                      </a:extLst>
+                    </a:blip>
+                    <a:stretch>
+                      <a:fillRect/>
+                    </a:stretch>
+                  </pic:blipFill>
+                  <pic:spPr>
+                    <a:xfrm>
+                      <a:off x="0" y="0"/>
+                      <a:ext cx="3071495" cy="2295525"/>
+                    </a:xfrm>
+                    <a:prstGeom prst="rect">
+                      <a:avLst/>
+                    </a:prstGeom>
+                  </pic:spPr>
+                </pic:pic>
+              </a:graphicData>
+            </a:graphic>
+            <wp14:sizeRelH relativeFrom="margin">
+              <wp14:pctWidth>0</wp14:pctWidth>
+            </wp14:sizeRelH>
+            <wp14:sizeRelV relativeFrom="margin">
+              <wp14:pctHeight>0</wp14:pctHeight>
+            </wp14:sizeRelV>
+          </wp:anchor>
+        </w:drawing>
+      </w:r>
+      <w:r>
+        <w:rPr>
+          <w:rFonts w:ascii="Times New Roman" w:eastAsia="Times New Roman" w:hAnsi="Times New Roman" w:cs="Times New Roman"/>
+          <w:noProof/>
+          <w:sz w:val="24"/>
+          <w:szCs w:val="24"/>
+        </w:rPr>
+        <w:drawing>
+          <wp:inline distT="0" distB="0" distL="0" distR="0" wp14:anchorId="7EB0D3A2" wp14:editId="3CCC35CE">
+            <wp:extent cx="2994660" cy="2233901"/>
+            <wp:effectExtent l="0" t="0" r="0" b="0"/>
+            <wp:docPr id="1850838438" name="Picture 1"/>
+            <wp:cNvGraphicFramePr>
+              <a:graphicFrameLocks xmlns:a="http://schemas.openxmlformats.org/drawingml/2006/main" noChangeAspect="1"/>
+            </wp:cNvGraphicFramePr>
+            <a:graphic xmlns:a="http://schemas.openxmlformats.org/drawingml/2006/main">
+              <a:graphicData uri="http://schemas.openxmlformats.org/drawingml/2006/picture">
+                <pic:pic xmlns:pic="http://schemas.openxmlformats.org/drawingml/2006/picture">
+                  <pic:nvPicPr>
+                    <pic:cNvPr id="1850838438" name=""/>
+                    <pic:cNvPicPr/>
+                  </pic:nvPicPr>
+                  <pic:blipFill>
+                    <a:blip r:embed="rId11"/>
+                    <a:stretch>
+                      <a:fillRect/>
+                    </a:stretch>
+                  </pic:blipFill>
+                  <pic:spPr>
+                    <a:xfrm>
+                      <a:off x="0" y="0"/>
+                      <a:ext cx="2997259" cy="2235840"/>
+                    </a:xfrm>
+                    <a:prstGeom prst="rect">
+                      <a:avLst/>
+                    </a:prstGeom>
+                  </pic:spPr>
+                </pic:pic>
+              </a:graphicData>
+            </a:graphic>
+          </wp:inline>
+        </w:drawing>
+      </w:r>
+    </w:p>
+    <w:p>
+      <w:pPr>
+        <w:rPr>
+          <w:rFonts w:ascii="Times New Roman" w:eastAsia="Times New Roman" w:hAnsi="Times New Roman" w:cs="Times New Roman"/>
+          <w:sz w:val="24"/>
+          <w:szCs w:val="24"/>
+        </w:rPr>
+      </w:pPr>
+      <w:r>
+        <w:rPr>
+          <w:rFonts w:ascii="Times New Roman" w:eastAsia="Times New Roman" w:hAnsi="Times New Roman" w:cs="Times New Roman"/>
+          <w:sz w:val="24"/>
+          <w:szCs w:val="24"/>
+        </w:rPr>
+        <w:t xml:space="preserve">Essentially, most of the pixels in the image are not pixels of the ground, and are thus useless for detecting lines on the ground. </w:t>
+      </w:r>
+      <w:r>
+        <w:rPr>
+          <w:rFonts w:ascii="Times New Roman" w:eastAsia="Times New Roman" w:hAnsi="Times New Roman" w:cs="Times New Roman"/>
+          <w:sz w:val="24"/>
+          <w:szCs w:val="24"/>
+        </w:rPr>
+        <w:t xml:space="preserve">I will </w:t>
+      </w:r>
+      <w:r>
+        <w:rPr>
+          <w:rFonts w:ascii="Times New Roman" w:eastAsia="Times New Roman" w:hAnsi="Times New Roman" w:cs="Times New Roman"/>
+          <w:sz w:val="24"/>
+          <w:szCs w:val="24"/>
+        </w:rPr>
+        <w:t xml:space="preserve">get a camera mount re-printed which angles the camera downwards to alleviate this issue. </w:t>
+      </w:r>
+    </w:p>
+    <w:p>
+      <w:pPr>
+        <w:tabs>
+          <w:tab w:val="right" w:pos="9360"/>
+        </w:tabs>
+        <w:rPr>
+          <w:rFonts w:ascii="Times New Roman" w:eastAsia="Times New Roman" w:hAnsi="Times New Roman" w:cs="Times New Roman"/>
+          <w:sz w:val="24"/>
+          <w:szCs w:val="24"/>
+        </w:rPr>
+      </w:pPr>
+      <w:r>
+        <w:rPr>
+          <w:rFonts w:ascii="Times New Roman" w:eastAsia="Times New Roman" w:hAnsi="Times New Roman" w:cs="Times New Roman"/>
+          <w:sz w:val="24"/>
+          <w:szCs w:val="24"/>
+        </w:rPr>
+        <w:t xml:space="preserve">That being said, </w:t>
+      </w:r>
+      <w:r>
+        <w:rPr>
+          <w:rFonts w:ascii="Times New Roman" w:eastAsia="Times New Roman" w:hAnsi="Times New Roman" w:cs="Times New Roman"/>
+          <w:sz w:val="24"/>
+          <w:szCs w:val="24"/>
+        </w:rPr>
+        <w:t>I did find another approach which</w:t>
+      </w:r>
+      <w:r>
+        <w:rPr>
+          <w:rFonts w:ascii="Times New Roman" w:eastAsia="Times New Roman" w:hAnsi="Times New Roman" w:cs="Times New Roman"/>
+          <w:sz w:val="24"/>
+          <w:szCs w:val="24"/>
+        </w:rPr>
+        <w:t xml:space="preserve"> I think will be more robust than </w:t>
+      </w:r>
+      <w:r>
+        <w:rPr>
+          <w:rFonts w:ascii="Times New Roman" w:eastAsia="Times New Roman" w:hAnsi="Times New Roman" w:cs="Times New Roman"/>
+          <w:sz w:val="24"/>
+          <w:szCs w:val="24"/>
+        </w:rPr>
+        <w:t xml:space="preserve">the camera. </w:t>
+      </w:r>
+      <w:r>
+        <w:rPr>
+          <w:rFonts w:ascii="Times New Roman" w:eastAsia="Times New Roman" w:hAnsi="Times New Roman" w:cs="Times New Roman"/>
+          <w:sz w:val="24"/>
+          <w:szCs w:val="24"/>
+        </w:rPr>
+        <w:t xml:space="preserve">These cars are generally used with the Lidar sensor more than the camera. </w:t>
+      </w:r>
+      <w:r>
+        <w:rPr>
+          <w:rFonts w:ascii="Times New Roman" w:eastAsia="Times New Roman" w:hAnsi="Times New Roman" w:cs="Times New Roman"/>
+          <w:sz w:val="24"/>
+          <w:szCs w:val="24"/>
+        </w:rPr>
+        <w:t>I found some work from UPenn researchers (</w:t>
+      </w:r>
+      <w:hyperlink r:id="rId12" w:history="1">
+        <w:r>
+          <w:rPr>
+            <w:rStyle w:val="Hyperlink"/>
+            <w:rFonts w:ascii="Times New Roman" w:eastAsia="Times New Roman" w:hAnsi="Times New Roman" w:cs="Times New Roman"/>
+            <w:sz w:val="24"/>
+            <w:szCs w:val="24"/>
+          </w:rPr>
+          <w:t>https://github.com/f1tenth/f1tenth_gym_onboard</w:t>
+        </w:r>
+      </w:hyperlink>
+      <w:r>
+        <w:rPr>
+          <w:rFonts w:ascii="Times New Roman" w:eastAsia="Times New Roman" w:hAnsi="Times New Roman" w:cs="Times New Roman"/>
+          <w:sz w:val="24"/>
+          <w:szCs w:val="24"/>
+        </w:rPr>
+        <w:t xml:space="preserve">) in which </w:t>
+      </w:r>
+      <w:r>
+        <w:rPr>
+          <w:rFonts w:ascii="Times New Roman" w:eastAsia="Times New Roman" w:hAnsi="Times New Roman" w:cs="Times New Roman"/>
+          <w:sz w:val="24"/>
+          <w:szCs w:val="24"/>
+        </w:rPr>
+        <w:t>they use the lidar to determine if the episode is over</w:t>
+      </w:r>
+      <w:r>
+        <w:rPr>
+          <w:rFonts w:ascii="Times New Roman" w:eastAsia="Times New Roman" w:hAnsi="Times New Roman" w:cs="Times New Roman"/>
+          <w:sz w:val="24"/>
+          <w:szCs w:val="24"/>
+        </w:rPr>
+        <w:t xml:space="preserve"> (e.g. if something is too close). To define the track boundaries, they use hollow tubing with a height greater than that of the Lidar</w:t>
+      </w:r>
+      <w:r>
+        <w:rPr>
+          <w:rFonts w:ascii="Times New Roman" w:eastAsia="Times New Roman" w:hAnsi="Times New Roman" w:cs="Times New Roman"/>
+          <w:sz w:val="24"/>
+          <w:szCs w:val="24"/>
+        </w:rPr>
+        <w:t>:</w:t>
+      </w:r>
+    </w:p>
+    <w:p>
+      <w:pPr>
+        <w:tabs>
+          <w:tab w:val="right" w:pos="9360"/>
+        </w:tabs>
+        <w:rPr>
+          <w:rFonts w:ascii="Times New Roman" w:eastAsia="Times New Roman" w:hAnsi="Times New Roman" w:cs="Times New Roman"/>
+          <w:sz w:val="24"/>
+          <w:szCs w:val="24"/>
+        </w:rPr>
+      </w:pPr>
+      <w:r>
+        <w:rPr>
+          <w:noProof/>
+        </w:rPr>
+        <w:drawing>
+          <wp:anchor distT="0" distB="0" distL="114300" distR="114300" simplePos="0" relativeHeight="251659264" behindDoc="1" locked="0" layoutInCell="1" allowOverlap="1" wp14:anchorId="78358A5A" wp14:editId="3882971F">
+            <wp:simplePos x="0" y="0"/>
+            <wp:positionH relativeFrom="column">
+              <wp:posOffset>0</wp:posOffset>
+            </wp:positionH>
+            <wp:positionV relativeFrom="paragraph">
+              <wp:posOffset>1270</wp:posOffset>
+            </wp:positionV>
+            <wp:extent cx="2842260" cy="2131695"/>
+            <wp:effectExtent l="0" t="0" r="0" b="1905"/>
+            <wp:wrapTight wrapText="bothSides">
+              <wp:wrapPolygon edited="0">
+                <wp:start x="21600" y="21600"/>
+                <wp:lineTo x="21600" y="174"/>
+                <wp:lineTo x="174" y="174"/>
+                <wp:lineTo x="174" y="21600"/>
+                <wp:lineTo x="21600" y="21600"/>
+              </wp:wrapPolygon>
+            </wp:wrapTight>
+            <wp:docPr id="2081456138" name="Picture 2" descr="A person standing outside of a building&#10;&#10;Description automatically generated"/>
+            <wp:cNvGraphicFramePr>
+              <a:graphicFrameLocks xmlns:a="http://schemas.openxmlformats.org/drawingml/2006/main" noChangeAspect="1"/>
+            </wp:cNvGraphicFramePr>
+            <a:graphic xmlns:a="http://schemas.openxmlformats.org/drawingml/2006/main">
+              <a:graphicData uri="http://schemas.openxmlformats.org/drawingml/2006/picture">
+                <pic:pic xmlns:pic="http://schemas.openxmlformats.org/drawingml/2006/picture">
+                  <pic:nvPicPr>
+                    <pic:cNvPr id="2081456138" name="Picture 2" descr="A person standing outside of a building&#10;&#10;Description automatically generated"/>
+                    <pic:cNvPicPr>
+                      <a:picLocks noChangeAspect="1" noChangeArrowheads="1"/>
+                    </pic:cNvPicPr>
+                  </pic:nvPicPr>
+                  <pic:blipFill>
+                    <a:blip r:embed="rId13" cstate="print">
+                      <a:extLst>
+                        <a:ext uri="{28A0092B-C50C-407E-A947-70E740481C1C}">
+                          <a14:useLocalDpi xmlns:a14="http://schemas.microsoft.com/office/drawing/2010/main" val="0"/>
+                        </a:ext>
+                      </a:extLst>
+                    </a:blip>
+                    <a:srcRect/>
+                    <a:stretch>
+                      <a:fillRect/>
+                    </a:stretch>
+                  </pic:blipFill>
+                  <pic:spPr bwMode="auto">
+                    <a:xfrm rot="10800000" flipV="1">
+                      <a:off x="0" y="0"/>
+                      <a:ext cx="2842260" cy="2131695"/>
+                    </a:xfrm>
+                    <a:prstGeom prst="rect">
+                      <a:avLst/>
+                    </a:prstGeom>
+                    <a:noFill/>
+                    <a:ln>
+                      <a:noFill/>
+                    </a:ln>
+                  </pic:spPr>
+                </pic:pic>
+              </a:graphicData>
+            </a:graphic>
+          </wp:anchor>
+        </w:drawing>
+      </w:r>
+      <w:r>
+        <w:rPr>
+          <w:rFonts w:ascii="Times New Roman" w:eastAsia="Times New Roman" w:hAnsi="Times New Roman" w:cs="Times New Roman"/>
+          <w:sz w:val="24"/>
+          <w:szCs w:val="24"/>
+        </w:rPr>
+        <w:t xml:space="preserve"> </w:t>
+      </w:r>
+      <w:r>
+        <w:rPr>
+          <w:rFonts w:ascii="Times New Roman" w:eastAsia="Times New Roman" w:hAnsi="Times New Roman" w:cs="Times New Roman"/>
+          <w:sz w:val="24"/>
+          <w:szCs w:val="24"/>
+        </w:rPr>
+        <w:t>(This is a picture from when I visited UPenn</w:t>
+      </w:r>
+      <w:r>
+        <w:rPr>
+          <w:rFonts w:ascii="Times New Roman" w:eastAsia="Times New Roman" w:hAnsi="Times New Roman" w:cs="Times New Roman"/>
+          <w:sz w:val="24"/>
+          <w:szCs w:val="24"/>
+        </w:rPr>
+        <w:t xml:space="preserve">. A </w:t>
+      </w:r>
+      <w:proofErr w:type="spellStart"/>
+      <w:r>
+        <w:rPr>
+          <w:rFonts w:ascii="Times New Roman" w:eastAsia="Times New Roman" w:hAnsi="Times New Roman" w:cs="Times New Roman"/>
+          <w:sz w:val="24"/>
+          <w:szCs w:val="24"/>
+        </w:rPr>
+        <w:t>Ph.D</w:t>
+      </w:r>
+      <w:proofErr w:type="spellEnd"/>
+      <w:r>
+        <w:rPr>
+          <w:rFonts w:ascii="Times New Roman" w:eastAsia="Times New Roman" w:hAnsi="Times New Roman" w:cs="Times New Roman"/>
+          <w:sz w:val="24"/>
+          <w:szCs w:val="24"/>
+        </w:rPr>
+        <w:t xml:space="preserve"> student there gave me a small tour of their facilities including th</w:t>
+      </w:r>
+      <w:r>
+        <w:rPr>
+          <w:rFonts w:ascii="Times New Roman" w:eastAsia="Times New Roman" w:hAnsi="Times New Roman" w:cs="Times New Roman"/>
+          <w:sz w:val="24"/>
+          <w:szCs w:val="24"/>
+        </w:rPr>
+        <w:t>is</w:t>
+      </w:r>
+      <w:r>
+        <w:rPr>
+          <w:rFonts w:ascii="Times New Roman" w:eastAsia="Times New Roman" w:hAnsi="Times New Roman" w:cs="Times New Roman"/>
+          <w:sz w:val="24"/>
+          <w:szCs w:val="24"/>
+        </w:rPr>
+        <w:t xml:space="preserve"> test track</w:t>
+      </w:r>
+      <w:r>
+        <w:rPr>
+          <w:rFonts w:ascii="Times New Roman" w:eastAsia="Times New Roman" w:hAnsi="Times New Roman" w:cs="Times New Roman"/>
+          <w:sz w:val="24"/>
+          <w:szCs w:val="24"/>
+        </w:rPr>
+        <w:t xml:space="preserve">). </w:t>
+      </w:r>
+    </w:p>
+    <w:p>
+      <w:pPr>
+        <w:tabs>
+          <w:tab w:val="right" w:pos="9360"/>
+        </w:tabs>
+        <w:rPr>
+          <w:rFonts w:ascii="Times New Roman" w:eastAsia="Times New Roman" w:hAnsi="Times New Roman" w:cs="Times New Roman"/>
+          <w:sz w:val="24"/>
+          <w:szCs w:val="24"/>
+        </w:rPr>
+      </w:pPr>
+      <w:r>
+        <w:rPr>
+          <w:rFonts w:ascii="Times New Roman" w:eastAsia="Times New Roman" w:hAnsi="Times New Roman" w:cs="Times New Roman"/>
+          <w:sz w:val="24"/>
+          <w:szCs w:val="24"/>
+        </w:rPr>
+        <w:t>As I was working on this during 8</w:t>
+      </w:r>
+      <w:r>
+        <w:rPr>
+          <w:rFonts w:ascii="Times New Roman" w:eastAsia="Times New Roman" w:hAnsi="Times New Roman" w:cs="Times New Roman"/>
+          <w:sz w:val="24"/>
+          <w:szCs w:val="24"/>
+          <w:vertAlign w:val="superscript"/>
+        </w:rPr>
+        <w:t>th</w:t>
+      </w:r>
+      <w:r>
+        <w:rPr>
+          <w:rFonts w:ascii="Times New Roman" w:eastAsia="Times New Roman" w:hAnsi="Times New Roman" w:cs="Times New Roman"/>
+          <w:sz w:val="24"/>
+          <w:szCs w:val="24"/>
+        </w:rPr>
+        <w:t xml:space="preserve"> period Dr. Torbert gave me the two adapters</w:t>
+      </w:r>
+      <w:r>
+        <w:rPr>
+          <w:rFonts w:ascii="Times New Roman" w:eastAsia="Times New Roman" w:hAnsi="Times New Roman" w:cs="Times New Roman"/>
+          <w:sz w:val="24"/>
+          <w:szCs w:val="24"/>
+        </w:rPr>
+        <w:t xml:space="preserve"> needed</w:t>
+      </w:r>
+      <w:r>
+        <w:rPr>
+          <w:rFonts w:ascii="Times New Roman" w:eastAsia="Times New Roman" w:hAnsi="Times New Roman" w:cs="Times New Roman"/>
+          <w:sz w:val="24"/>
+          <w:szCs w:val="24"/>
+        </w:rPr>
+        <w:t xml:space="preserve"> for the motor controller. </w:t>
+      </w:r>
+      <w:r>
+        <w:rPr>
+          <w:rFonts w:ascii="Times New Roman" w:eastAsia="Times New Roman" w:hAnsi="Times New Roman" w:cs="Times New Roman"/>
+          <w:sz w:val="24"/>
+          <w:szCs w:val="24"/>
+        </w:rPr>
+        <w:t xml:space="preserve">I wired them up and successfully calibrated the </w:t>
+      </w:r>
+      <w:r>
+        <w:rPr>
+          <w:rFonts w:ascii="Times New Roman" w:eastAsia="Times New Roman" w:hAnsi="Times New Roman" w:cs="Times New Roman"/>
+          <w:sz w:val="24"/>
+          <w:szCs w:val="24"/>
+        </w:rPr>
+        <w:t xml:space="preserve">new motor controller. On Friday I will test out Python-based control of the throttle and steering motors. </w:t>
+      </w:r>
+      <w:r>
+        <w:rPr>
+          <w:rFonts w:ascii="Times New Roman" w:eastAsia="Times New Roman" w:hAnsi="Times New Roman" w:cs="Times New Roman"/>
+          <w:sz w:val="24"/>
+          <w:szCs w:val="24"/>
+        </w:rPr>
+        <w:t xml:space="preserve">Also, a new camera mount with the camera tilted downwards should hopefully be ready by then. </w:t>
+      </w:r>
+    </w:p>
+    <w:p>
+      <w:pPr>
+        <w:rPr>
+          <w:rFonts w:ascii="Times New Roman" w:eastAsia="Times New Roman" w:hAnsi="Times New Roman" w:cs="Times New Roman"/>
+          <w:sz w:val="24"/>
+          <w:szCs w:val="24"/>
+        </w:rPr>
+      </w:pPr>
+    </w:p>
+    <w:p>
+      <w:pPr>
+        <w:rPr>
+          <w:rFonts w:ascii="Times New Roman" w:eastAsia="Times New Roman" w:hAnsi="Times New Roman" w:cs="Times New Roman"/>
+          <w:sz w:val="24"/>
+          <w:szCs w:val="24"/>
+        </w:rPr>
+      </w:pPr>
     </w:p>
     <w:sectPr>
-      <w:headerReference w:type="default" r:id="rId8"/>
-      <w:footerReference w:type="default" r:id="rId9"/>
+      <w:headerReference w:type="default" r:id="rId14"/>
+      <w:footerReference w:type="default" r:id="rId15"/>
       <w:pgSz w:w="12240" w:h="15840"/>
       <w:pgMar w:top="1440" w:right="1440" w:bottom="1440" w:left="1440" w:header="720" w:footer="720" w:gutter="0"/>
       <w:cols w:space="720"/>

</xml_diff>